<commit_message>
Update: Presentación 23/03/18 y D02
Se ha actualizado la presentación del día 23/03/18 y los documentos entregables del D02.

Issue: #66 #64 #63
</commit_message>
<xml_diff>
--- a/Conocimiento/Presentaciones/23-03-18/Informe_Mejoras_23-03-18_v1.0.docx
+++ b/Conocimiento/Presentaciones/23-03-18/Informe_Mejoras_23-03-18_v1.0.docx
@@ -169,6 +169,11 @@
             <w:pPr>
               <w:jc w:val="both"/>
             </w:pPr>
+            <w:r>
+              <w:t>Implantado</w:t>
+            </w:r>
+            <w:bookmarkStart w:id="0" w:name="_GoBack"/>
+            <w:bookmarkEnd w:id="0"/>
           </w:p>
         </w:tc>
       </w:tr>
@@ -382,6 +387,9 @@
             <w:pPr>
               <w:jc w:val="both"/>
             </w:pPr>
+            <w:r>
+              <w:t>Implantado</w:t>
+            </w:r>
           </w:p>
         </w:tc>
       </w:tr>
@@ -465,8 +473,6 @@
             <w:pPr>
               <w:jc w:val="both"/>
             </w:pPr>
-            <w:bookmarkStart w:id="0" w:name="_GoBack"/>
-            <w:bookmarkEnd w:id="0"/>
           </w:p>
         </w:tc>
       </w:tr>

</xml_diff>

<commit_message>
Update: D02 y presentación del día 23/03/18
Se ha subido la última versión de la presentación del día 23/03/18 y el material listo para entregar.

Issue: #66 #64 #63
</commit_message>
<xml_diff>
--- a/Conocimiento/Presentaciones/23-03-18/Informe_Mejoras_23-03-18_v1.0.docx
+++ b/Conocimiento/Presentaciones/23-03-18/Informe_Mejoras_23-03-18_v1.0.docx
@@ -172,8 +172,6 @@
             <w:r>
               <w:t>Implantado</w:t>
             </w:r>
-            <w:bookmarkStart w:id="0" w:name="_GoBack"/>
-            <w:bookmarkEnd w:id="0"/>
           </w:p>
         </w:tc>
       </w:tr>
@@ -334,6 +332,22 @@
             <w:pPr>
               <w:jc w:val="both"/>
             </w:pPr>
+            <w:r>
+              <w:t>Implantado</w:t>
+            </w:r>
+            <w:r>
+              <w:t xml:space="preserve"> </w:t>
+            </w:r>
+            <w:bookmarkStart w:id="0" w:name="_GoBack"/>
+            <w:bookmarkEnd w:id="0"/>
+          </w:p>
+          <w:p>
+            <w:pPr>
+              <w:jc w:val="both"/>
+            </w:pPr>
+            <w:r>
+              <w:t xml:space="preserve"> </w:t>
+            </w:r>
           </w:p>
         </w:tc>
       </w:tr>
@@ -415,6 +429,9 @@
             <w:pPr>
               <w:jc w:val="both"/>
             </w:pPr>
+            <w:r>
+              <w:t>Implantado</w:t>
+            </w:r>
           </w:p>
         </w:tc>
       </w:tr>
@@ -440,6 +457,9 @@
             <w:pPr>
               <w:jc w:val="both"/>
             </w:pPr>
+            <w:r>
+              <w:t>Implantado</w:t>
+            </w:r>
           </w:p>
         </w:tc>
       </w:tr>
@@ -473,6 +493,9 @@
             <w:pPr>
               <w:jc w:val="both"/>
             </w:pPr>
+            <w:r>
+              <w:t>Implantado</w:t>
+            </w:r>
           </w:p>
         </w:tc>
       </w:tr>
@@ -526,6 +549,9 @@
             <w:pPr>
               <w:jc w:val="both"/>
             </w:pPr>
+            <w:r>
+              <w:t>Implantado</w:t>
+            </w:r>
           </w:p>
         </w:tc>
       </w:tr>
@@ -584,6 +610,9 @@
             <w:pPr>
               <w:jc w:val="both"/>
             </w:pPr>
+            <w:r>
+              <w:t>Implantado</w:t>
+            </w:r>
           </w:p>
         </w:tc>
       </w:tr>

</xml_diff>